<commit_message>
add go for bucketsort
</commit_message>
<xml_diff>
--- a/docs/JavaScript桶排序算法.docx
+++ b/docs/JavaScript桶排序算法.docx
@@ -281,7 +281,70 @@
           <w:sz w:val="24"/>
           <w:szCs w:val="24"/>
         </w:rPr>
-        <w:t>找到待排序中最大和最小的元素</w:t>
+        <w:t>得到桶的数量，比如</w:t>
+      </w:r>
+      <w:r>
+        <w:rPr>
+          <w:rFonts w:ascii="Microsoft YaHei" w:eastAsia="Microsoft YaHei" w:hAnsi="Microsoft YaHei" w:cs="SimSun" w:hint="eastAsia"/>
+          <w:kern w:val="0"/>
+          <w:sz w:val="24"/>
+          <w:szCs w:val="24"/>
+        </w:rPr>
+        <w:t>以</w:t>
+      </w:r>
+      <w:r>
+        <w:rPr>
+          <w:rFonts w:ascii="Microsoft YaHei" w:eastAsia="Microsoft YaHei" w:hAnsi="Microsoft YaHei" w:cs="SimSun" w:hint="eastAsia"/>
+          <w:kern w:val="0"/>
+          <w:sz w:val="24"/>
+          <w:szCs w:val="24"/>
+        </w:rPr>
+        <w:t>最大</w:t>
+      </w:r>
+      <w:r>
+        <w:rPr>
+          <w:rFonts w:ascii="Microsoft YaHei" w:eastAsia="Microsoft YaHei" w:hAnsi="Microsoft YaHei" w:cs="SimSun" w:hint="eastAsia"/>
+          <w:kern w:val="0"/>
+          <w:sz w:val="24"/>
+          <w:szCs w:val="24"/>
+        </w:rPr>
+        <w:t>项</w:t>
+      </w:r>
+      <w:r>
+        <w:rPr>
+          <w:rFonts w:ascii="Microsoft YaHei" w:eastAsia="Microsoft YaHei" w:hAnsi="Microsoft YaHei" w:cs="SimSun" w:hint="eastAsia"/>
+          <w:kern w:val="0"/>
+          <w:sz w:val="24"/>
+          <w:szCs w:val="24"/>
+        </w:rPr>
+        <w:t>减去最小</w:t>
+      </w:r>
+      <w:r>
+        <w:rPr>
+          <w:rFonts w:ascii="Microsoft YaHei" w:eastAsia="Microsoft YaHei" w:hAnsi="Microsoft YaHei" w:cs="SimSun" w:hint="eastAsia"/>
+          <w:kern w:val="0"/>
+          <w:sz w:val="24"/>
+          <w:szCs w:val="24"/>
+        </w:rPr>
+        <w:t>项</w:t>
+      </w:r>
+      <w:r>
+        <w:rPr>
+          <w:rFonts w:ascii="Microsoft YaHei" w:eastAsia="Microsoft YaHei" w:hAnsi="Microsoft YaHei" w:cs="SimSun" w:hint="eastAsia"/>
+          <w:kern w:val="0"/>
+          <w:sz w:val="24"/>
+          <w:szCs w:val="24"/>
+        </w:rPr>
+        <w:t>再除以最小</w:t>
+      </w:r>
+      <w:r>
+        <w:rPr>
+          <w:rFonts w:ascii="Microsoft YaHei" w:eastAsia="Microsoft YaHei" w:hAnsi="Microsoft YaHei" w:cs="SimSun" w:hint="eastAsia"/>
+          <w:kern w:val="0"/>
+          <w:sz w:val="24"/>
+          <w:szCs w:val="24"/>
+        </w:rPr>
+        <w:t>项</w:t>
       </w:r>
       <w:r>
         <w:rPr>
@@ -292,6 +355,8 @@
         </w:rPr>
         <w:t>；</w:t>
       </w:r>
+      <w:bookmarkStart w:id="16" w:name="_GoBack"/>
+      <w:bookmarkEnd w:id="16"/>
     </w:p>
     <w:p>
       <w:pPr>
@@ -317,16 +382,7 @@
           <w:sz w:val="24"/>
           <w:szCs w:val="24"/>
         </w:rPr>
-        <w:t>得到桶的数量，比如最大减去最小再除以最小值</w:t>
-      </w:r>
-      <w:r>
-        <w:rPr>
-          <w:rFonts w:ascii="Microsoft YaHei" w:eastAsia="Microsoft YaHei" w:hAnsi="Microsoft YaHei" w:cs="SimSun" w:hint="eastAsia"/>
-          <w:kern w:val="0"/>
-          <w:sz w:val="24"/>
-          <w:szCs w:val="24"/>
-        </w:rPr>
-        <w:t>；</w:t>
+        <w:t>新建一个桶列表，然后遍历数组，再将数组项除以桶的个数得到要存放的桶的下标，将数组项存入到对应桶中；</w:t>
       </w:r>
     </w:p>
     <w:p>
@@ -353,7 +409,7 @@
           <w:sz w:val="24"/>
           <w:szCs w:val="24"/>
         </w:rPr>
-        <w:t>新建一个桶列表，然后遍历数组，再将数组项除以桶的个数得到要存放的桶的下标，将数组项存入到对应桶中；</w:t>
+        <w:t>存入到桶中时，按顺序插入，保持顺序；</w:t>
       </w:r>
     </w:p>
     <w:p>
@@ -380,33 +436,6 @@
           <w:sz w:val="24"/>
           <w:szCs w:val="24"/>
         </w:rPr>
-        <w:t>存入到桶中时，按顺序插入，保持顺序；</w:t>
-      </w:r>
-    </w:p>
-    <w:p>
-      <w:pPr>
-        <w:pStyle w:val="ListParagraph"/>
-        <w:widowControl/>
-        <w:numPr>
-          <w:ilvl w:val="0"/>
-          <w:numId w:val="13"/>
-        </w:numPr>
-        <w:ind w:firstLineChars="0"/>
-        <w:jc w:val="left"/>
-        <w:rPr>
-          <w:rFonts w:ascii="Microsoft YaHei" w:eastAsia="Microsoft YaHei" w:hAnsi="Microsoft YaHei" w:cs="SimSun"/>
-          <w:kern w:val="0"/>
-          <w:sz w:val="24"/>
-          <w:szCs w:val="24"/>
-        </w:rPr>
-      </w:pPr>
-      <w:r>
-        <w:rPr>
-          <w:rFonts w:ascii="Microsoft YaHei" w:eastAsia="Microsoft YaHei" w:hAnsi="Microsoft YaHei" w:cs="SimSun" w:hint="eastAsia"/>
-          <w:kern w:val="0"/>
-          <w:sz w:val="24"/>
-          <w:szCs w:val="24"/>
-        </w:rPr>
         <w:t>数据全部放入桶之后，再遍历桶列表，将二维数组按顺序展开取出即可。</w:t>
       </w:r>
     </w:p>
@@ -425,8 +454,8 @@
           <w:szCs w:val="24"/>
         </w:rPr>
       </w:pPr>
-      <w:bookmarkStart w:id="16" w:name="OLE_LINK20"/>
-      <w:bookmarkStart w:id="17" w:name="OLE_LINK21"/>
+      <w:bookmarkStart w:id="17" w:name="OLE_LINK20"/>
+      <w:bookmarkStart w:id="18" w:name="OLE_LINK21"/>
       <w:bookmarkEnd w:id="9"/>
       <w:bookmarkEnd w:id="10"/>
       <w:bookmarkEnd w:id="11"/>
@@ -438,17 +467,7 @@
           <w:sz w:val="24"/>
           <w:szCs w:val="24"/>
         </w:rPr>
-        <w:t>桶</w:t>
-      </w:r>
-      <w:bookmarkStart w:id="18" w:name="_GoBack"/>
-      <w:bookmarkEnd w:id="18"/>
-      <w:r>
-        <w:rPr>
-          <w:rFonts w:ascii="Microsoft YaHei" w:eastAsia="Microsoft YaHei" w:hAnsi="Microsoft YaHei" w:hint="eastAsia"/>
-          <w:sz w:val="24"/>
-          <w:szCs w:val="24"/>
-        </w:rPr>
-        <w:t>排序算法</w:t>
+        <w:t>桶排序算法</w:t>
       </w:r>
       <w:r>
         <w:rPr>
@@ -469,8 +488,8 @@
     </w:p>
     <w:bookmarkEnd w:id="12"/>
     <w:bookmarkEnd w:id="13"/>
-    <w:bookmarkEnd w:id="16"/>
     <w:bookmarkEnd w:id="17"/>
+    <w:bookmarkEnd w:id="18"/>
     <w:p>
       <w:pPr>
         <w:pStyle w:val="ListParagraph"/>
@@ -3837,6 +3856,8 @@
       <w:bookmarkEnd w:id="24"/>
       <w:bookmarkEnd w:id="25"/>
     </w:p>
+    <w:bookmarkStart w:id="26" w:name="OLE_LINK4"/>
+    <w:bookmarkStart w:id="27" w:name="OLE_LINK5"/>
     <w:p>
       <w:pPr>
         <w:pStyle w:val="ListParagraph"/>
@@ -3852,8 +3873,6 @@
           <w:szCs w:val="24"/>
         </w:rPr>
       </w:pPr>
-      <w:bookmarkStart w:id="26" w:name="OLE_LINK4"/>
-      <w:bookmarkStart w:id="27" w:name="OLE_LINK5"/>
       <w:r>
         <w:rPr>
           <w:rFonts w:ascii="Microsoft YaHei" w:eastAsia="Microsoft YaHei" w:hAnsi="Microsoft YaHei"/>
@@ -6433,9 +6452,9 @@
                               </w:rPr>
                               <w:t xml:space="preserve">  </w:t>
                             </w:r>
-                            <w:bookmarkStart w:id="36" w:name="OLE_LINK27"/>
-                            <w:bookmarkStart w:id="37" w:name="OLE_LINK28"/>
-                            <w:bookmarkStart w:id="38" w:name="OLE_LINK29"/>
+                            <w:bookmarkStart w:id="32" w:name="OLE_LINK27"/>
+                            <w:bookmarkStart w:id="33" w:name="OLE_LINK28"/>
+                            <w:bookmarkStart w:id="34" w:name="OLE_LINK29"/>
                             <w:r>
                               <w:rPr>
                                 <w:rFonts w:asciiTheme="minorEastAsia" w:hAnsiTheme="minorEastAsia" w:cs="Consolas" w:hint="eastAsia"/>
@@ -6446,9 +6465,9 @@
                               </w:rPr>
                               <w:t xml:space="preserve">// </w:t>
                             </w:r>
-                            <w:bookmarkEnd w:id="36"/>
-                            <w:bookmarkEnd w:id="37"/>
-                            <w:bookmarkEnd w:id="38"/>
+                            <w:bookmarkEnd w:id="32"/>
+                            <w:bookmarkEnd w:id="33"/>
+                            <w:bookmarkEnd w:id="34"/>
                             <w:r>
                               <w:rPr>
                                 <w:rFonts w:asciiTheme="minorEastAsia" w:hAnsiTheme="minorEastAsia" w:cs="Microsoft YaHei" w:hint="eastAsia"/>
@@ -6499,8 +6518,8 @@
                               </w:rPr>
                               <w:t xml:space="preserve">  </w:t>
                             </w:r>
-                            <w:bookmarkStart w:id="39" w:name="OLE_LINK30"/>
-                            <w:bookmarkStart w:id="40" w:name="OLE_LINK31"/>
+                            <w:bookmarkStart w:id="35" w:name="OLE_LINK30"/>
+                            <w:bookmarkStart w:id="36" w:name="OLE_LINK31"/>
                             <w:r>
                               <w:rPr>
                                 <w:rFonts w:asciiTheme="minorEastAsia" w:hAnsiTheme="minorEastAsia" w:cs="Consolas" w:hint="eastAsia"/>
@@ -6512,8 +6531,8 @@
                               <w:t>// 支持负数，先将负数下标排序，然后根据顺序逐个按属性取出</w:t>
                             </w:r>
                           </w:p>
-                          <w:bookmarkEnd w:id="39"/>
-                          <w:bookmarkEnd w:id="40"/>
+                          <w:bookmarkEnd w:id="35"/>
+                          <w:bookmarkEnd w:id="36"/>
                           <w:p>
                             <w:pPr>
                               <w:jc w:val="left"/>
@@ -9995,7 +10014,7 @@
 </file>
 
 <file path=customXml/itemProps1.xml><?xml version="1.0" encoding="utf-8"?>
-<ds:datastoreItem xmlns:ds="http://schemas.openxmlformats.org/officeDocument/2006/customXml" ds:itemID="{3F1734C2-90D8-9942-AA32-3938B17466C5}">
+<ds:datastoreItem xmlns:ds="http://schemas.openxmlformats.org/officeDocument/2006/customXml" ds:itemID="{A707A79E-7BDB-8F49-9D7E-284BE41D0113}">
   <ds:schemaRefs>
     <ds:schemaRef ds:uri="http://schemas.openxmlformats.org/officeDocument/2006/bibliography"/>
   </ds:schemaRefs>

</xml_diff>